<commit_message>
update EBNF && relatorio
</commit_message>
<xml_diff>
--- a/relatorio/relatorio.docx
+++ b/relatorio/relatorio.docx
@@ -694,8 +694,8 @@
         <w:spacing w:line="360" w:lineRule="auto"/>
         <w:ind w:firstLine="360"/>
         <w:rPr>
-          <w:sz w:val="20"/>
-          <w:szCs w:val="20"/>
+          <w:sz w:val="24"/>
+          <w:szCs w:val="24"/>
           <w:lang w:val="pt-BR"/>
         </w:rPr>
       </w:pPr>
@@ -847,6 +847,204 @@
           <w:szCs w:val="24"/>
           <w:lang w:val="pt-BR"/>
         </w:rPr>
+        <w:t>Além das estruturas básicas requeridas no projeto, foram implementados também operações bit a bit (shift para esquerda</w:t>
+      </w:r>
+      <w:r>
+        <w:rPr>
+          <w:sz w:val="24"/>
+          <w:szCs w:val="24"/>
+          <w:lang w:val="pt-BR"/>
+        </w:rPr>
+        <w:t xml:space="preserve"> - &lt;&lt; </w:t>
+      </w:r>
+      <w:r>
+        <w:rPr>
+          <w:sz w:val="24"/>
+          <w:szCs w:val="24"/>
+          <w:lang w:val="pt-BR"/>
+        </w:rPr>
+        <w:t>, shift para direita</w:t>
+      </w:r>
+      <w:r>
+        <w:rPr>
+          <w:sz w:val="24"/>
+          <w:szCs w:val="24"/>
+          <w:lang w:val="pt-BR"/>
+        </w:rPr>
+        <w:t xml:space="preserve"> - &gt;&gt; </w:t>
+      </w:r>
+      <w:r>
+        <w:rPr>
+          <w:sz w:val="24"/>
+          <w:szCs w:val="24"/>
+          <w:lang w:val="pt-BR"/>
+        </w:rPr>
+        <w:t xml:space="preserve">, </w:t>
+      </w:r>
+      <w:proofErr w:type="spellStart"/>
+      <w:r>
+        <w:rPr>
+          <w:sz w:val="24"/>
+          <w:szCs w:val="24"/>
+          <w:lang w:val="pt-BR"/>
+        </w:rPr>
+        <w:t>and</w:t>
+      </w:r>
+      <w:proofErr w:type="spellEnd"/>
+      <w:r>
+        <w:rPr>
+          <w:sz w:val="24"/>
+          <w:szCs w:val="24"/>
+          <w:lang w:val="pt-BR"/>
+        </w:rPr>
+        <w:t xml:space="preserve"> - &amp; </w:t>
+      </w:r>
+      <w:r>
+        <w:rPr>
+          <w:sz w:val="24"/>
+          <w:szCs w:val="24"/>
+          <w:lang w:val="pt-BR"/>
+        </w:rPr>
+        <w:t xml:space="preserve">, </w:t>
+      </w:r>
+      <w:proofErr w:type="spellStart"/>
+      <w:r>
+        <w:rPr>
+          <w:sz w:val="24"/>
+          <w:szCs w:val="24"/>
+          <w:lang w:val="pt-BR"/>
+        </w:rPr>
+        <w:t>or</w:t>
+      </w:r>
+      <w:proofErr w:type="spellEnd"/>
+      <w:r>
+        <w:rPr>
+          <w:sz w:val="24"/>
+          <w:szCs w:val="24"/>
+          <w:lang w:val="pt-BR"/>
+        </w:rPr>
+        <w:t xml:space="preserve"> - | </w:t>
+      </w:r>
+      <w:r>
+        <w:rPr>
+          <w:sz w:val="24"/>
+          <w:szCs w:val="24"/>
+          <w:lang w:val="pt-BR"/>
+        </w:rPr>
+        <w:t xml:space="preserve">, </w:t>
+      </w:r>
+      <w:proofErr w:type="spellStart"/>
+      <w:r>
+        <w:rPr>
+          <w:sz w:val="24"/>
+          <w:szCs w:val="24"/>
+          <w:lang w:val="pt-BR"/>
+        </w:rPr>
+        <w:t>xor</w:t>
+      </w:r>
+      <w:proofErr w:type="spellEnd"/>
+      <w:r>
+        <w:rPr>
+          <w:sz w:val="24"/>
+          <w:szCs w:val="24"/>
+          <w:lang w:val="pt-BR"/>
+        </w:rPr>
+        <w:t xml:space="preserve"> - ^</w:t>
+      </w:r>
+      <w:r>
+        <w:rPr>
+          <w:sz w:val="24"/>
+          <w:szCs w:val="24"/>
+          <w:lang w:val="pt-BR"/>
+        </w:rPr>
+        <w:t>), além de ter uma função pronta para exponencial (n**m – mesma sintaxe d</w:t>
+      </w:r>
+      <w:r>
+        <w:rPr>
+          <w:sz w:val="24"/>
+          <w:szCs w:val="24"/>
+          <w:lang w:val="pt-BR"/>
+        </w:rPr>
+        <w:t>e</w:t>
+      </w:r>
+      <w:r>
+        <w:rPr>
+          <w:sz w:val="24"/>
+          <w:szCs w:val="24"/>
+          <w:lang w:val="pt-BR"/>
+        </w:rPr>
+        <w:t xml:space="preserve"> </w:t>
+      </w:r>
+      <w:r>
+        <w:rPr>
+          <w:sz w:val="24"/>
+          <w:szCs w:val="24"/>
+          <w:lang w:val="pt-BR"/>
+        </w:rPr>
+        <w:t>Python</w:t>
+      </w:r>
+      <w:r>
+        <w:rPr>
+          <w:sz w:val="24"/>
+          <w:szCs w:val="24"/>
+          <w:lang w:val="pt-BR"/>
+        </w:rPr>
+        <w:t>) e para capturar inputs do usuário (</w:t>
+      </w:r>
+      <w:r>
+        <w:rPr>
+          <w:i/>
+          <w:iCs/>
+          <w:sz w:val="24"/>
+          <w:szCs w:val="24"/>
+          <w:lang w:val="pt-BR"/>
+        </w:rPr>
+        <w:t>leggere</w:t>
+      </w:r>
+      <w:r>
+        <w:rPr>
+          <w:sz w:val="24"/>
+          <w:szCs w:val="24"/>
+          <w:lang w:val="pt-BR"/>
+        </w:rPr>
+        <w:t xml:space="preserve">() – </w:t>
+      </w:r>
+      <w:r>
+        <w:rPr>
+          <w:i/>
+          <w:iCs/>
+          <w:sz w:val="24"/>
+          <w:szCs w:val="24"/>
+          <w:lang w:val="pt-BR"/>
+        </w:rPr>
+        <w:t>sprintf</w:t>
+      </w:r>
+      <w:r>
+        <w:rPr>
+          <w:sz w:val="24"/>
+          <w:szCs w:val="24"/>
+          <w:lang w:val="pt-BR"/>
+        </w:rPr>
+        <w:t xml:space="preserve"> em C).</w:t>
+      </w:r>
+    </w:p>
+    <w:p>
+      <w:pPr>
+        <w:spacing w:line="360" w:lineRule="auto"/>
+        <w:ind w:firstLine="360"/>
+        <w:jc w:val="both"/>
+        <w:rPr>
+          <w:sz w:val="24"/>
+          <w:szCs w:val="24"/>
+          <w:lang w:val="pt-BR"/>
+        </w:rPr>
+      </w:pPr>
+      <w:r>
+        <w:rPr>
+          <w:sz w:val="24"/>
+          <w:szCs w:val="24"/>
+          <w:lang w:val="pt-BR"/>
+        </w:rPr>
         <w:t>A EBNF completa dessa linguagem é a seguinte:</w:t>
       </w:r>
     </w:p>
@@ -869,10 +1067,10 @@
         </w:rPr>
         <w:lastRenderedPageBreak/>
         <w:drawing>
-          <wp:inline distT="0" distB="0" distL="0" distR="0" wp14:anchorId="03FCC890" wp14:editId="56EDEE12">
-            <wp:extent cx="5572026" cy="6713220"/>
-            <wp:effectExtent l="0" t="0" r="0" b="0"/>
-            <wp:docPr id="2" name="Picture 2"/>
+          <wp:inline distT="0" distB="0" distL="0" distR="0" wp14:anchorId="23691B8A" wp14:editId="69563FDB">
+            <wp:extent cx="5364874" cy="4968240"/>
+            <wp:effectExtent l="0" t="0" r="7620" b="3810"/>
+            <wp:docPr id="5" name="Picture 5"/>
             <wp:cNvGraphicFramePr>
               <a:graphicFrameLocks xmlns:a="http://schemas.openxmlformats.org/drawingml/2006/main" noChangeAspect="1"/>
             </wp:cNvGraphicFramePr>
@@ -892,7 +1090,7 @@
                   <pic:spPr>
                     <a:xfrm>
                       <a:off x="0" y="0"/>
-                      <a:ext cx="5582452" cy="6725781"/>
+                      <a:ext cx="5365868" cy="4969161"/>
                     </a:xfrm>
                     <a:prstGeom prst="rect">
                       <a:avLst/>
@@ -942,175 +1140,6 @@
           <w:szCs w:val="24"/>
           <w:lang w:val="pt-BR"/>
         </w:rPr>
-        <w:t xml:space="preserve">Além das estruturas básicas requeridas no projeto, foram implementados também </w:t>
-      </w:r>
-      <w:r>
-        <w:rPr>
-          <w:sz w:val="24"/>
-          <w:szCs w:val="24"/>
-          <w:lang w:val="pt-BR"/>
-        </w:rPr>
-        <w:t xml:space="preserve">operações bit a bit (shift para esquerda, shift para direita, </w:t>
-      </w:r>
-      <w:proofErr w:type="spellStart"/>
-      <w:r>
-        <w:rPr>
-          <w:sz w:val="24"/>
-          <w:szCs w:val="24"/>
-          <w:lang w:val="pt-BR"/>
-        </w:rPr>
-        <w:t>and</w:t>
-      </w:r>
-      <w:proofErr w:type="spellEnd"/>
-      <w:r>
-        <w:rPr>
-          <w:sz w:val="24"/>
-          <w:szCs w:val="24"/>
-          <w:lang w:val="pt-BR"/>
-        </w:rPr>
-        <w:t xml:space="preserve">, </w:t>
-      </w:r>
-      <w:proofErr w:type="spellStart"/>
-      <w:r>
-        <w:rPr>
-          <w:sz w:val="24"/>
-          <w:szCs w:val="24"/>
-          <w:lang w:val="pt-BR"/>
-        </w:rPr>
-        <w:t>or</w:t>
-      </w:r>
-      <w:proofErr w:type="spellEnd"/>
-      <w:r>
-        <w:rPr>
-          <w:sz w:val="24"/>
-          <w:szCs w:val="24"/>
-          <w:lang w:val="pt-BR"/>
-        </w:rPr>
-        <w:t xml:space="preserve">, </w:t>
-      </w:r>
-      <w:proofErr w:type="spellStart"/>
-      <w:r>
-        <w:rPr>
-          <w:sz w:val="24"/>
-          <w:szCs w:val="24"/>
-          <w:lang w:val="pt-BR"/>
-        </w:rPr>
-        <w:t>xor</w:t>
-      </w:r>
-      <w:proofErr w:type="spellEnd"/>
-      <w:r>
-        <w:rPr>
-          <w:sz w:val="24"/>
-          <w:szCs w:val="24"/>
-          <w:lang w:val="pt-BR"/>
-        </w:rPr>
-        <w:t xml:space="preserve">), além de ter uma função pronta para </w:t>
-      </w:r>
-      <w:r>
-        <w:rPr>
-          <w:sz w:val="24"/>
-          <w:szCs w:val="24"/>
-          <w:lang w:val="pt-BR"/>
-        </w:rPr>
-        <w:lastRenderedPageBreak/>
-        <w:t xml:space="preserve">exponencial (n**m – mesma sintaxe do </w:t>
-      </w:r>
-      <w:proofErr w:type="spellStart"/>
-      <w:r>
-        <w:rPr>
-          <w:sz w:val="24"/>
-          <w:szCs w:val="24"/>
-          <w:lang w:val="pt-BR"/>
-        </w:rPr>
-        <w:t>python</w:t>
-      </w:r>
-      <w:proofErr w:type="spellEnd"/>
-      <w:r>
-        <w:rPr>
-          <w:sz w:val="24"/>
-          <w:szCs w:val="24"/>
-          <w:lang w:val="pt-BR"/>
-        </w:rPr>
-        <w:t>)</w:t>
-      </w:r>
-      <w:r>
-        <w:rPr>
-          <w:sz w:val="24"/>
-          <w:szCs w:val="24"/>
-          <w:lang w:val="pt-BR"/>
-        </w:rPr>
-        <w:t xml:space="preserve"> e para capturar inputs do usuário (</w:t>
-      </w:r>
-      <w:r>
-        <w:rPr>
-          <w:i/>
-          <w:iCs/>
-          <w:sz w:val="24"/>
-          <w:szCs w:val="24"/>
-          <w:lang w:val="pt-BR"/>
-        </w:rPr>
-        <w:t>leggere</w:t>
-      </w:r>
-      <w:r>
-        <w:rPr>
-          <w:sz w:val="24"/>
-          <w:szCs w:val="24"/>
-          <w:lang w:val="pt-BR"/>
-        </w:rPr>
-        <w:t xml:space="preserve">() – </w:t>
-      </w:r>
-      <w:r>
-        <w:rPr>
-          <w:i/>
-          <w:iCs/>
-          <w:sz w:val="24"/>
-          <w:szCs w:val="24"/>
-          <w:lang w:val="pt-BR"/>
-        </w:rPr>
-        <w:t>sprintf</w:t>
-      </w:r>
-      <w:r>
-        <w:rPr>
-          <w:sz w:val="24"/>
-          <w:szCs w:val="24"/>
-          <w:lang w:val="pt-BR"/>
-        </w:rPr>
-        <w:t xml:space="preserve"> em C)</w:t>
-      </w:r>
-      <w:r>
-        <w:rPr>
-          <w:sz w:val="24"/>
-          <w:szCs w:val="24"/>
-          <w:lang w:val="pt-BR"/>
-        </w:rPr>
-        <w:t>.</w:t>
-      </w:r>
-      <w:r>
-        <w:rPr>
-          <w:sz w:val="24"/>
-          <w:szCs w:val="24"/>
-          <w:lang w:val="pt-BR"/>
-        </w:rPr>
-        <w:tab/>
-      </w:r>
-    </w:p>
-    <w:p>
-      <w:pPr>
-        <w:spacing w:line="360" w:lineRule="auto"/>
-        <w:ind w:firstLine="360"/>
-        <w:jc w:val="both"/>
-        <w:rPr>
-          <w:sz w:val="24"/>
-          <w:szCs w:val="24"/>
-          <w:lang w:val="pt-BR"/>
-        </w:rPr>
-      </w:pPr>
-      <w:r>
-        <w:rPr>
-          <w:sz w:val="24"/>
-          <w:szCs w:val="24"/>
-          <w:lang w:val="pt-BR"/>
-        </w:rPr>
         <w:t xml:space="preserve">Com a EBNF definida, fica claro o que deve ser </w:t>
       </w:r>
       <w:r>
@@ -1353,6 +1382,7 @@
           <w:szCs w:val="24"/>
           <w:lang w:val="pt-BR"/>
         </w:rPr>
+        <w:lastRenderedPageBreak/>
         <w:t>/*</w:t>
       </w:r>
       <w:r>
@@ -1445,7 +1475,15 @@
           <w:szCs w:val="24"/>
           <w:lang w:val="pt-BR"/>
         </w:rPr>
-        <w:t xml:space="preserve">Ainda, não foi implementada </w:t>
+        <w:t xml:space="preserve">Como </w:t>
+      </w:r>
+      <w:r>
+        <w:rPr>
+          <w:sz w:val="24"/>
+          <w:szCs w:val="24"/>
+          <w:lang w:val="pt-BR"/>
+        </w:rPr>
+        <w:t xml:space="preserve">não foi implementada </w:t>
       </w:r>
       <w:r>
         <w:rPr>
@@ -1461,7 +1499,15 @@
           <w:szCs w:val="24"/>
           <w:lang w:val="pt-BR"/>
         </w:rPr>
-        <w:t xml:space="preserve">pois só foi trabalhado com números inteiros; logo </w:t>
+        <w:t>pois só foi trabalhado com números inteiros</w:t>
+      </w:r>
+      <w:r>
+        <w:rPr>
+          <w:sz w:val="24"/>
+          <w:szCs w:val="24"/>
+          <w:lang w:val="pt-BR"/>
+        </w:rPr>
+        <w:t xml:space="preserve">, </w:t>
       </w:r>
       <w:r>
         <w:rPr>
@@ -1681,7 +1727,6 @@
           <w:szCs w:val="24"/>
           <w:lang w:val="pt-BR"/>
         </w:rPr>
-        <w:lastRenderedPageBreak/>
         <w:drawing>
           <wp:inline distT="0" distB="0" distL="0" distR="0" wp14:anchorId="24AC6DC7" wp14:editId="378F95DE">
             <wp:extent cx="1531620" cy="1414335"/>
@@ -1942,7 +1987,16 @@
           <w:szCs w:val="24"/>
           <w:lang w:val="pt-BR"/>
         </w:rPr>
-        <w:t xml:space="preserve">. Caso um Token seja encontrado em um local onde não deveria existir, o programa não faz sentido sintaticamente, logo não será possível compila-lo e executá-lo. </w:t>
+        <w:t xml:space="preserve">. Caso um Token seja encontrado </w:t>
+      </w:r>
+      <w:r>
+        <w:rPr>
+          <w:sz w:val="24"/>
+          <w:szCs w:val="24"/>
+          <w:lang w:val="pt-BR"/>
+        </w:rPr>
+        <w:lastRenderedPageBreak/>
+        <w:t xml:space="preserve">em um local onde não deveria existir, o programa não faz sentido sintaticamente, logo não será possível compila-lo e executá-lo. </w:t>
       </w:r>
     </w:p>
     <w:p>
@@ -2291,7 +2345,6 @@
           <w:szCs w:val="24"/>
           <w:lang w:val="pt-BR"/>
         </w:rPr>
-        <w:lastRenderedPageBreak/>
         <w:t xml:space="preserve">Em formato de código “tradicional”, essas verificações </w:t>
       </w:r>
       <w:r>
@@ -2435,6 +2488,7 @@
           <w:szCs w:val="24"/>
           <w:lang w:val="pt-BR"/>
         </w:rPr>
+        <w:lastRenderedPageBreak/>
         <w:t>Utilizando</w:t>
       </w:r>
       <w:r>
@@ -2813,16 +2867,7 @@
           <w:szCs w:val="24"/>
           <w:lang w:val="pt-BR"/>
         </w:rPr>
-        <w:t xml:space="preserve">. Para exemplificar: dada a operação </w:t>
-      </w:r>
-      <w:r>
-        <w:rPr>
-          <w:sz w:val="24"/>
-          <w:szCs w:val="24"/>
-          <w:lang w:val="pt-BR"/>
-        </w:rPr>
-        <w:lastRenderedPageBreak/>
-        <w:t>(2+3)/(5*1)</w:t>
+        <w:t>. Para exemplificar: dada a operação (2+3)/(5*1)</w:t>
       </w:r>
       <w:r>
         <w:rPr>
@@ -3007,7 +3052,16 @@
           <w:szCs w:val="24"/>
           <w:lang w:val="pt-BR"/>
         </w:rPr>
-        <w:t xml:space="preserve">três operadores binários (+, /, *) e 4 nós de valor. Ao chamar o método Evaluate da raiz (/), todos os nós serão resolvidos para obter, nesse caso, o valor final da operação: </w:t>
+        <w:t xml:space="preserve">três operadores binários (+, /, *) e 4 nós de valor. Ao chamar o método </w:t>
+      </w:r>
+      <w:r>
+        <w:rPr>
+          <w:sz w:val="24"/>
+          <w:szCs w:val="24"/>
+          <w:lang w:val="pt-BR"/>
+        </w:rPr>
+        <w:lastRenderedPageBreak/>
+        <w:t xml:space="preserve">Evaluate da raiz (/), todos os nós serão resolvidos para obter, nesse caso, o valor final da operação: </w:t>
       </w:r>
     </w:p>
     <w:p>
@@ -3175,7 +3229,6 @@
           <w:szCs w:val="24"/>
           <w:lang w:val="pt-BR"/>
         </w:rPr>
-        <w:lastRenderedPageBreak/>
         <w:t xml:space="preserve">A biblioteca LLVMLITE possui diversos </w:t>
       </w:r>
       <w:proofErr w:type="spellStart"/>
@@ -3532,7 +3585,16 @@
           <w:szCs w:val="24"/>
           <w:lang w:val="pt-BR"/>
         </w:rPr>
-        <w:t xml:space="preserve"> É possível otimizar ambos os códigos, e o módulo do LLVM permite </w:t>
+        <w:t xml:space="preserve"> </w:t>
+      </w:r>
+      <w:r>
+        <w:rPr>
+          <w:sz w:val="24"/>
+          <w:szCs w:val="24"/>
+          <w:lang w:val="pt-BR"/>
+        </w:rPr>
+        <w:lastRenderedPageBreak/>
+        <w:t xml:space="preserve">É possível otimizar ambos os códigos, e o módulo do LLVM permite </w:t>
       </w:r>
       <w:r>
         <w:rPr>
@@ -3711,7 +3773,6 @@
           <w:szCs w:val="24"/>
           <w:lang w:val="pt-BR"/>
         </w:rPr>
-        <w:lastRenderedPageBreak/>
         <w:t>Todas as etapas que envolvem um compilador foram explicadas de maneira simples e sucinta</w:t>
       </w:r>
       <w:r>
@@ -3816,6 +3877,7 @@
       </w:pPr>
       <w:r>
         <w:rPr>
+          <w:noProof/>
           <w:sz w:val="24"/>
           <w:szCs w:val="24"/>
           <w:lang w:val="pt-BR"/>
@@ -3874,6 +3936,7 @@
           <w:szCs w:val="20"/>
           <w:lang w:val="pt-BR"/>
         </w:rPr>
+        <w:lastRenderedPageBreak/>
         <w:t>Figura 1</w:t>
       </w:r>
       <w:r>

</xml_diff>